<commit_message>
Started modifying the template to suite the course
</commit_message>
<xml_diff>
--- a/raporttipohja.docx
+++ b/raporttipohja.docx
@@ -1,6 +1,6 @@
 
 <file path=word/document.xml><?xml version="1.0" encoding="utf-8"?>
-<w:document xmlns:wpc="http://schemas.microsoft.com/office/word/2010/wordprocessingCanvas" xmlns:cx="http://schemas.microsoft.com/office/drawing/2014/chartex" xmlns:cx1="http://schemas.microsoft.com/office/drawing/2015/9/8/chartex" xmlns:cx2="http://schemas.microsoft.com/office/drawing/2015/10/21/chartex" xmlns:cx3="http://schemas.microsoft.com/office/drawing/2016/5/9/chartex" xmlns:cx4="http://schemas.microsoft.com/office/drawing/2016/5/10/chartex" xmlns:cx5="http://schemas.microsoft.com/office/drawing/2016/5/11/chartex" xmlns:cx6="http://schemas.microsoft.com/office/drawing/2016/5/12/chartex" xmlns:cx7="http://schemas.microsoft.com/office/drawing/2016/5/13/chartex" xmlns:cx8="http://schemas.microsoft.com/office/drawing/2016/5/14/chartex" xmlns:mc="http://schemas.openxmlformats.org/markup-compatibility/2006" xmlns:aink="http://schemas.microsoft.com/office/drawing/2016/ink" xmlns:am3d="http://schemas.microsoft.com/office/drawing/2017/model3d" xmlns:o="urn:schemas-microsoft-com:office:office" xmlns:oel="http://schemas.microsoft.com/office/2019/extlst" xmlns:r="http://schemas.openxmlformats.org/officeDocument/2006/relationships" xmlns:m="http://schemas.openxmlformats.org/officeDocument/2006/math" xmlns:v="urn:schemas-microsoft-com:vml" xmlns:wp14="http://schemas.microsoft.com/office/word/2010/wordprocessingDrawing" xmlns:wp="http://schemas.openxmlformats.org/drawingml/2006/wordprocessingDrawing" xmlns:w10="urn:schemas-microsoft-com:office:word" xmlns:w="http://schemas.openxmlformats.org/wordprocessingml/2006/main" xmlns:w14="http://schemas.microsoft.com/office/word/2010/wordml" xmlns:w15="http://schemas.microsoft.com/office/word/2012/wordml" xmlns:w16cex="http://schemas.microsoft.com/office/word/2018/wordml/cex" xmlns:w16cid="http://schemas.microsoft.com/office/word/2016/wordml/cid" xmlns:w16="http://schemas.microsoft.com/office/word/2018/wordml" xmlns:w16sdtdh="http://schemas.microsoft.com/office/word/2020/wordml/sdtdatahash" xmlns:w16se="http://schemas.microsoft.com/office/word/2015/wordml/symex" xmlns:wpg="http://schemas.microsoft.com/office/word/2010/wordprocessingGroup" xmlns:wpi="http://schemas.microsoft.com/office/word/2010/wordprocessingInk" xmlns:wne="http://schemas.microsoft.com/office/word/2006/wordml" xmlns:wps="http://schemas.microsoft.com/office/word/2010/wordprocessingShape" mc:Ignorable="w14 w15 w16se w16cid w16 w16cex w16sdtdh wp14">
+<w:document xmlns:wpc="http://schemas.microsoft.com/office/word/2010/wordprocessingCanvas" xmlns:cx="http://schemas.microsoft.com/office/drawing/2014/chartex" xmlns:cx1="http://schemas.microsoft.com/office/drawing/2015/9/8/chartex" xmlns:cx2="http://schemas.microsoft.com/office/drawing/2015/10/21/chartex" xmlns:cx3="http://schemas.microsoft.com/office/drawing/2016/5/9/chartex" xmlns:cx4="http://schemas.microsoft.com/office/drawing/2016/5/10/chartex" xmlns:cx5="http://schemas.microsoft.com/office/drawing/2016/5/11/chartex" xmlns:cx6="http://schemas.microsoft.com/office/drawing/2016/5/12/chartex" xmlns:cx7="http://schemas.microsoft.com/office/drawing/2016/5/13/chartex" xmlns:cx8="http://schemas.microsoft.com/office/drawing/2016/5/14/chartex" xmlns:mc="http://schemas.openxmlformats.org/markup-compatibility/2006" xmlns:aink="http://schemas.microsoft.com/office/drawing/2016/ink" xmlns:am3d="http://schemas.microsoft.com/office/drawing/2017/model3d" xmlns:o="urn:schemas-microsoft-com:office:office" xmlns:oel="http://schemas.microsoft.com/office/2019/extlst" xmlns:r="http://schemas.openxmlformats.org/officeDocument/2006/relationships" xmlns:m="http://schemas.openxmlformats.org/officeDocument/2006/math" xmlns:v="urn:schemas-microsoft-com:vml" xmlns:wp14="http://schemas.microsoft.com/office/word/2010/wordprocessingDrawing" xmlns:wp="http://schemas.openxmlformats.org/drawingml/2006/wordprocessingDrawing" xmlns:w10="urn:schemas-microsoft-com:office:word" xmlns:w="http://schemas.openxmlformats.org/wordprocessingml/2006/main" xmlns:w14="http://schemas.microsoft.com/office/word/2010/wordml" xmlns:w15="http://schemas.microsoft.com/office/word/2012/wordml" xmlns:w16cex="http://schemas.microsoft.com/office/word/2018/wordml/cex" xmlns:w16cid="http://schemas.microsoft.com/office/word/2016/wordml/cid" xmlns:w16="http://schemas.microsoft.com/office/word/2018/wordml" xmlns:w16du="http://schemas.microsoft.com/office/word/2023/wordml/word16du" xmlns:w16sdtdh="http://schemas.microsoft.com/office/word/2020/wordml/sdtdatahash" xmlns:w16sdtfl="http://schemas.microsoft.com/office/word/2024/wordml/sdtformatlock" xmlns:w16se="http://schemas.microsoft.com/office/word/2015/wordml/symex" xmlns:wpg="http://schemas.microsoft.com/office/word/2010/wordprocessingGroup" xmlns:wpi="http://schemas.microsoft.com/office/word/2010/wordprocessingInk" xmlns:wne="http://schemas.microsoft.com/office/word/2006/wordml" xmlns:wps="http://schemas.microsoft.com/office/word/2010/wordprocessingShape" mc:Ignorable="w14 w15 w16se w16cid w16 w16cex w16sdtdh w16sdtfl w16du wp14">
   <w:body>
     <w:p>
       <w:pPr>
@@ -162,7 +162,7 @@
           <w:sz w:val="52"/>
           <w:szCs w:val="52"/>
         </w:rPr>
-        <w:t>Opinnäytetyön nimi</w:t>
+        <w:t>Sulautettujen järjestelmien teknologiat ja laboratoriotyöt 1</w:t>
       </w:r>
       <w:r>
         <w:rPr>
@@ -203,15 +203,36 @@
           <w:rFonts w:cs="Arial"/>
           <w:color w:val="171717" w:themeColor="text2" w:themeShade="1A"/>
         </w:rPr>
-        <w:t>Etunimi Sukunimi (opinnäytetyön tekijä 1)</w:t>
+        <w:t>Antti Venetjoki</w:t>
       </w:r>
       <w:r>
         <w:rPr>
           <w:rFonts w:cs="Arial"/>
           <w:color w:val="171717" w:themeColor="text2" w:themeShade="1A"/>
         </w:rPr>
+        <w:t xml:space="preserve"> </w:t>
+      </w:r>
+      <w:r>
+        <w:rPr>
+          <w:rFonts w:cs="Arial"/>
+          <w:color w:val="171717" w:themeColor="text2" w:themeShade="1A"/>
+        </w:rPr>
         <w:br/>
-        <w:t>Etunimi Sukunimi (opinnäytetyön tekijä 2)</w:t>
+      </w:r>
+      <w:r>
+        <w:rPr>
+          <w:rFonts w:cs="Arial"/>
+          <w:color w:val="171717" w:themeColor="text2" w:themeShade="1A"/>
+        </w:rPr>
+        <w:t>Julius Huhtasalo</w:t>
+      </w:r>
+      <w:r>
+        <w:rPr>
+          <w:rFonts w:cs="Arial"/>
+          <w:color w:val="171717" w:themeColor="text2" w:themeShade="1A"/>
+        </w:rPr>
+        <w:br/>
+        <w:t>Eetu Snellman</w:t>
       </w:r>
     </w:p>
     <w:p>
@@ -300,21 +321,7 @@
           <w:rFonts w:cs="Arial"/>
           <w:color w:val="171717" w:themeColor="text2" w:themeShade="1A"/>
         </w:rPr>
-        <w:t>Tammikuu</w:t>
-      </w:r>
-      <w:r>
-        <w:rPr>
-          <w:rFonts w:cs="Arial"/>
-          <w:color w:val="171717" w:themeColor="text2" w:themeShade="1A"/>
-        </w:rPr>
-        <w:t xml:space="preserve"> 20</w:t>
-      </w:r>
-      <w:r>
-        <w:rPr>
-          <w:rFonts w:cs="Arial"/>
-          <w:color w:val="171717" w:themeColor="text2" w:themeShade="1A"/>
-        </w:rPr>
-        <w:t>21</w:t>
+        <w:t>2025</w:t>
       </w:r>
     </w:p>
     <w:p>
@@ -708,7 +715,7 @@
                         </a:ln>
                         <a:extLst>
                           <a:ext uri="{909E8E84-426E-40dd-AFC4-6F175D3DCCD1}">
-                            <a14:hiddenFill xmlns:pic="http://schemas.openxmlformats.org/drawingml/2006/picture" xmlns:adec="http://schemas.microsoft.com/office/drawing/2017/decorative" xmlns:c="http://schemas.openxmlformats.org/drawingml/2006/chart" xmlns:a14="http://schemas.microsoft.com/office/drawing/2010/main" xmlns:w="http://schemas.openxmlformats.org/wordprocessingml/2006/main" xmlns:w10="urn:schemas-microsoft-com:office:word" xmlns:v="urn:schemas-microsoft-com:vml" xmlns:o="urn:schemas-microsoft-com:office:office" xmlns:mv="urn:schemas-microsoft-com:mac:vml" xmlns:mo="http://schemas.microsoft.com/office/mac/office/2008/main" xmlns="" xmlns:arto="http://schemas.microsoft.com/office/word/2006/arto">
+                            <a14:hiddenFill xmlns:arto="http://schemas.microsoft.com/office/word/2006/arto" xmlns="" xmlns:mo="http://schemas.microsoft.com/office/mac/office/2008/main" xmlns:mv="urn:schemas-microsoft-com:mac:vml" xmlns:o="urn:schemas-microsoft-com:office:office" xmlns:v="urn:schemas-microsoft-com:vml" xmlns:w10="urn:schemas-microsoft-com:office:word" xmlns:w="http://schemas.openxmlformats.org/wordprocessingml/2006/main" xmlns:a14="http://schemas.microsoft.com/office/drawing/2010/main" xmlns:c="http://schemas.openxmlformats.org/drawingml/2006/chart" xmlns:adec="http://schemas.microsoft.com/office/drawing/2017/decorative" xmlns:pic="http://schemas.openxmlformats.org/drawingml/2006/picture">
                               <a:noFill/>
                             </a14:hiddenFill>
                           </a:ext>
@@ -885,7 +892,7 @@
                         </a:ln>
                         <a:extLst>
                           <a:ext uri="{909E8E84-426E-40dd-AFC4-6F175D3DCCD1}">
-                            <a14:hiddenFill xmlns:pic="http://schemas.openxmlformats.org/drawingml/2006/picture" xmlns:adec="http://schemas.microsoft.com/office/drawing/2017/decorative" xmlns:c="http://schemas.openxmlformats.org/drawingml/2006/chart" xmlns:a14="http://schemas.microsoft.com/office/drawing/2010/main" xmlns:w="http://schemas.openxmlformats.org/wordprocessingml/2006/main" xmlns:w10="urn:schemas-microsoft-com:office:word" xmlns:v="urn:schemas-microsoft-com:vml" xmlns:o="urn:schemas-microsoft-com:office:office" xmlns:mv="urn:schemas-microsoft-com:mac:vml" xmlns:mo="http://schemas.microsoft.com/office/mac/office/2008/main" xmlns="" xmlns:arto="http://schemas.microsoft.com/office/word/2006/arto">
+                            <a14:hiddenFill xmlns:arto="http://schemas.microsoft.com/office/word/2006/arto" xmlns="" xmlns:mo="http://schemas.microsoft.com/office/mac/office/2008/main" xmlns:mv="urn:schemas-microsoft-com:mac:vml" xmlns:o="urn:schemas-microsoft-com:office:office" xmlns:v="urn:schemas-microsoft-com:vml" xmlns:w10="urn:schemas-microsoft-com:office:word" xmlns:w="http://schemas.openxmlformats.org/wordprocessingml/2006/main" xmlns:a14="http://schemas.microsoft.com/office/drawing/2010/main" xmlns:c="http://schemas.openxmlformats.org/drawingml/2006/chart" xmlns:adec="http://schemas.microsoft.com/office/drawing/2017/decorative" xmlns:pic="http://schemas.openxmlformats.org/drawingml/2006/picture">
                               <a:noFill/>
                             </a14:hiddenFill>
                           </a:ext>
@@ -941,13 +948,31 @@
           <w:lang w:val="en-US"/>
         </w:rPr>
       </w:pPr>
+      <w:proofErr w:type="spellStart"/>
       <w:r>
         <w:rPr>
           <w:rFonts w:cs="Arial"/>
           <w:lang w:val="en-US"/>
         </w:rPr>
-        <w:t>Tampereen ammattikorkeakoulu</w:t>
-      </w:r>
+        <w:t>Tampereen</w:t>
+      </w:r>
+      <w:proofErr w:type="spellEnd"/>
+      <w:r>
+        <w:rPr>
+          <w:rFonts w:cs="Arial"/>
+          <w:lang w:val="en-US"/>
+        </w:rPr>
+        <w:t xml:space="preserve"> </w:t>
+      </w:r>
+      <w:proofErr w:type="spellStart"/>
+      <w:r>
+        <w:rPr>
+          <w:rFonts w:cs="Arial"/>
+          <w:lang w:val="en-US"/>
+        </w:rPr>
+        <w:t>ammattikorkeakoulu</w:t>
+      </w:r>
+      <w:proofErr w:type="spellEnd"/>
     </w:p>
     <w:p>
       <w:pPr>
@@ -1135,7 +1160,23 @@
           <w:rFonts w:cs="Arial"/>
           <w:lang w:val="en-GB"/>
         </w:rPr>
-        <w:t>Bachelor's thesis ? pages, appendices ? pages</w:t>
+        <w:t xml:space="preserve">Bachelor's </w:t>
+      </w:r>
+      <w:proofErr w:type="gramStart"/>
+      <w:r>
+        <w:rPr>
+          <w:rFonts w:cs="Arial"/>
+          <w:lang w:val="en-GB"/>
+        </w:rPr>
+        <w:t>thesis ?</w:t>
+      </w:r>
+      <w:proofErr w:type="gramEnd"/>
+      <w:r>
+        <w:rPr>
+          <w:rFonts w:cs="Arial"/>
+          <w:lang w:val="en-GB"/>
+        </w:rPr>
+        <w:t xml:space="preserve"> pages, appendices ? pages</w:t>
       </w:r>
     </w:p>
     <w:p>
@@ -1202,7 +1243,7 @@
                         </a:ln>
                         <a:extLst>
                           <a:ext uri="{909E8E84-426E-40dd-AFC4-6F175D3DCCD1}">
-                            <a14:hiddenFill xmlns:pic="http://schemas.openxmlformats.org/drawingml/2006/picture" xmlns:adec="http://schemas.microsoft.com/office/drawing/2017/decorative" xmlns:c="http://schemas.openxmlformats.org/drawingml/2006/chart" xmlns:a14="http://schemas.microsoft.com/office/drawing/2010/main" xmlns:w="http://schemas.openxmlformats.org/wordprocessingml/2006/main" xmlns:w10="urn:schemas-microsoft-com:office:word" xmlns:v="urn:schemas-microsoft-com:vml" xmlns:o="urn:schemas-microsoft-com:office:office" xmlns:mv="urn:schemas-microsoft-com:mac:vml" xmlns:mo="http://schemas.microsoft.com/office/mac/office/2008/main" xmlns="" xmlns:arto="http://schemas.microsoft.com/office/word/2006/arto">
+                            <a14:hiddenFill xmlns:arto="http://schemas.microsoft.com/office/word/2006/arto" xmlns="" xmlns:mo="http://schemas.microsoft.com/office/mac/office/2008/main" xmlns:mv="urn:schemas-microsoft-com:mac:vml" xmlns:o="urn:schemas-microsoft-com:office:office" xmlns:v="urn:schemas-microsoft-com:vml" xmlns:w10="urn:schemas-microsoft-com:office:word" xmlns:w="http://schemas.openxmlformats.org/wordprocessingml/2006/main" xmlns:a14="http://schemas.microsoft.com/office/drawing/2010/main" xmlns:c="http://schemas.openxmlformats.org/drawingml/2006/chart" xmlns:adec="http://schemas.microsoft.com/office/drawing/2017/decorative" xmlns:pic="http://schemas.openxmlformats.org/drawingml/2006/picture">
                               <a:noFill/>
                             </a14:hiddenFill>
                           </a:ext>
@@ -1287,11 +1328,13 @@
         <w:pStyle w:val="tiivistelmjlkeen12pt"/>
         <w:rPr>
           <w:rFonts w:cs="Arial"/>
-        </w:rPr>
-      </w:pPr>
-      <w:r>
-        <w:rPr>
-          <w:rFonts w:cs="Arial"/>
+          <w:lang w:val="en-US"/>
+        </w:rPr>
+      </w:pPr>
+      <w:r>
+        <w:rPr>
+          <w:rFonts w:cs="Arial"/>
+          <w:lang w:val="en-US"/>
         </w:rPr>
         <w:t>Next section starts here.</w:t>
       </w:r>
@@ -1310,8 +1353,17 @@
           <w:rFonts w:cs="Arial"/>
           <w:szCs w:val="24"/>
         </w:rPr>
-        <w:t>Key words</w:t>
-      </w:r>
+        <w:t xml:space="preserve">Key </w:t>
+      </w:r>
+      <w:proofErr w:type="spellStart"/>
+      <w:r>
+        <w:rPr>
+          <w:rFonts w:cs="Arial"/>
+          <w:szCs w:val="24"/>
+        </w:rPr>
+        <w:t>words</w:t>
+      </w:r>
+      <w:proofErr w:type="spellEnd"/>
       <w:r>
         <w:rPr>
           <w:rFonts w:cs="Arial"/>
@@ -1398,7 +1450,7 @@
                         </a:ln>
                         <a:extLst>
                           <a:ext uri="{909E8E84-426E-40dd-AFC4-6F175D3DCCD1}">
-                            <a14:hiddenFill xmlns:pic="http://schemas.openxmlformats.org/drawingml/2006/picture" xmlns:adec="http://schemas.microsoft.com/office/drawing/2017/decorative" xmlns:c="http://schemas.openxmlformats.org/drawingml/2006/chart" xmlns:a14="http://schemas.microsoft.com/office/drawing/2010/main" xmlns:w="http://schemas.openxmlformats.org/wordprocessingml/2006/main" xmlns:w10="urn:schemas-microsoft-com:office:word" xmlns:v="urn:schemas-microsoft-com:vml" xmlns:o="urn:schemas-microsoft-com:office:office" xmlns:mv="urn:schemas-microsoft-com:mac:vml" xmlns:mo="http://schemas.microsoft.com/office/mac/office/2008/main" xmlns="" xmlns:arto="http://schemas.microsoft.com/office/word/2006/arto">
+                            <a14:hiddenFill xmlns:arto="http://schemas.microsoft.com/office/word/2006/arto" xmlns="" xmlns:mo="http://schemas.microsoft.com/office/mac/office/2008/main" xmlns:mv="urn:schemas-microsoft-com:mac:vml" xmlns:o="urn:schemas-microsoft-com:office:office" xmlns:v="urn:schemas-microsoft-com:vml" xmlns:w10="urn:schemas-microsoft-com:office:word" xmlns:w="http://schemas.openxmlformats.org/wordprocessingml/2006/main" xmlns:a14="http://schemas.microsoft.com/office/drawing/2010/main" xmlns:c="http://schemas.openxmlformats.org/drawingml/2006/chart" xmlns:adec="http://schemas.microsoft.com/office/drawing/2017/decorative" xmlns:pic="http://schemas.openxmlformats.org/drawingml/2006/picture">
                               <a:noFill/>
                             </a14:hiddenFill>
                           </a:ext>
@@ -4497,14 +4549,27 @@
       <w:r>
         <w:t xml:space="preserve"> </w:t>
       </w:r>
-      <w:fldSimple w:instr=" SEQ Taulukko \* ARABIC ">
-        <w:r>
-          <w:rPr>
-            <w:noProof/>
-          </w:rPr>
-          <w:t>1</w:t>
-        </w:r>
-      </w:fldSimple>
+      <w:r>
+        <w:fldChar w:fldCharType="begin"/>
+      </w:r>
+      <w:r>
+        <w:instrText xml:space="preserve"> SEQ Taulukko \* ARABIC </w:instrText>
+      </w:r>
+      <w:r>
+        <w:fldChar w:fldCharType="separate"/>
+      </w:r>
+      <w:r>
+        <w:rPr>
+          <w:noProof/>
+        </w:rPr>
+        <w:t>1</w:t>
+      </w:r>
+      <w:r>
+        <w:rPr>
+          <w:noProof/>
+        </w:rPr>
+        <w:fldChar w:fldCharType="end"/>
+      </w:r>
       <w:r>
         <w:t xml:space="preserve">. </w:t>
       </w:r>
@@ -4590,12 +4655,14 @@
                 <w:rFonts w:cs="Arial"/>
               </w:rPr>
             </w:pPr>
+            <w:proofErr w:type="gramStart"/>
             <w:r>
               <w:rPr>
                 <w:rFonts w:cs="Arial"/>
               </w:rPr>
               <w:t>lkm</w:t>
             </w:r>
+            <w:proofErr w:type="gramEnd"/>
           </w:p>
         </w:tc>
       </w:tr>
@@ -4827,14 +4894,27 @@
       <w:r>
         <w:t xml:space="preserve"> </w:t>
       </w:r>
-      <w:fldSimple w:instr=" SEQ Kuva \* ARABIC ">
-        <w:r>
-          <w:rPr>
-            <w:noProof/>
-          </w:rPr>
-          <w:t>1</w:t>
-        </w:r>
-      </w:fldSimple>
+      <w:r>
+        <w:fldChar w:fldCharType="begin"/>
+      </w:r>
+      <w:r>
+        <w:instrText xml:space="preserve"> SEQ Kuva \* ARABIC </w:instrText>
+      </w:r>
+      <w:r>
+        <w:fldChar w:fldCharType="separate"/>
+      </w:r>
+      <w:r>
+        <w:rPr>
+          <w:noProof/>
+        </w:rPr>
+        <w:t>1</w:t>
+      </w:r>
+      <w:r>
+        <w:rPr>
+          <w:noProof/>
+        </w:rPr>
+        <w:fldChar w:fldCharType="end"/>
+      </w:r>
       <w:r>
         <w:t xml:space="preserve">. </w:t>
       </w:r>
@@ -5018,14 +5098,27 @@
       <w:r>
         <w:t xml:space="preserve"> </w:t>
       </w:r>
-      <w:fldSimple w:instr=" SEQ Kuvio \* ARABIC ">
-        <w:r>
-          <w:rPr>
-            <w:noProof/>
-          </w:rPr>
-          <w:t>1</w:t>
-        </w:r>
-      </w:fldSimple>
+      <w:r>
+        <w:fldChar w:fldCharType="begin"/>
+      </w:r>
+      <w:r>
+        <w:instrText xml:space="preserve"> SEQ Kuvio \* ARABIC </w:instrText>
+      </w:r>
+      <w:r>
+        <w:fldChar w:fldCharType="separate"/>
+      </w:r>
+      <w:r>
+        <w:rPr>
+          <w:noProof/>
+        </w:rPr>
+        <w:t>1</w:t>
+      </w:r>
+      <w:r>
+        <w:rPr>
+          <w:noProof/>
+        </w:rPr>
+        <w:fldChar w:fldCharType="end"/>
+      </w:r>
       <w:r>
         <w:t xml:space="preserve">. </w:t>
       </w:r>
@@ -6417,12 +6510,37 @@
           <w:szCs w:val="24"/>
         </w:rPr>
       </w:pPr>
+      <w:proofErr w:type="spellStart"/>
       <w:r>
         <w:rPr>
           <w:rFonts w:cs="Arial"/>
           <w:szCs w:val="24"/>
         </w:rPr>
-        <w:t>Mitutoyo. n.d. Pikaopas pinnankarheuden mittaukseen. Opas laboratorio- ja konepajakäyttöön. Pdf-dokumentti. Viitattu 16.5.2022. https://www.mitutoyo.fi/application/files/9315/5888/8225/Quick_Guide_to_Surface_Roughness_FI_WEB.pdf</w:t>
+        <w:t>Mitutoyo</w:t>
+      </w:r>
+      <w:proofErr w:type="spellEnd"/>
+      <w:r>
+        <w:rPr>
+          <w:rFonts w:cs="Arial"/>
+          <w:szCs w:val="24"/>
+        </w:rPr>
+        <w:t xml:space="preserve">. </w:t>
+      </w:r>
+      <w:proofErr w:type="spellStart"/>
+      <w:r>
+        <w:rPr>
+          <w:rFonts w:cs="Arial"/>
+          <w:szCs w:val="24"/>
+        </w:rPr>
+        <w:t>n.d</w:t>
+      </w:r>
+      <w:proofErr w:type="spellEnd"/>
+      <w:r>
+        <w:rPr>
+          <w:rFonts w:cs="Arial"/>
+          <w:szCs w:val="24"/>
+        </w:rPr>
+        <w:t>. Pikaopas pinnankarheuden mittaukseen. Opas laboratorio- ja konepajakäyttöön. Pdf-dokumentti. Viitattu 16.5.2022. https://www.mitutoyo.fi/application/files/9315/5888/8225/Quick_Guide_to_Surface_Roughness_FI_WEB.pdf</w:t>
       </w:r>
     </w:p>
     <w:p>
@@ -6444,12 +6562,21 @@
           <w:szCs w:val="24"/>
         </w:rPr>
       </w:pPr>
+      <w:proofErr w:type="spellStart"/>
       <w:r>
         <w:rPr>
           <w:rFonts w:cs="Arial"/>
           <w:szCs w:val="24"/>
         </w:rPr>
-        <w:t>Seuri, M., Iloranta, K. &amp; Räsänen, K. 2011. Kumppanina työterveyshuolto. Helsinki: Tietosanoma Oy.</w:t>
+        <w:t>Seuri</w:t>
+      </w:r>
+      <w:proofErr w:type="spellEnd"/>
+      <w:r>
+        <w:rPr>
+          <w:rFonts w:cs="Arial"/>
+          <w:szCs w:val="24"/>
+        </w:rPr>
+        <w:t>, M., Iloranta, K. &amp; Räsänen, K. 2011. Kumppanina työterveyshuolto. Helsinki: Tietosanoma Oy.</w:t>
       </w:r>
     </w:p>
     <w:p>
@@ -6469,12 +6596,37 @@
           <w:szCs w:val="24"/>
         </w:rPr>
       </w:pPr>
+      <w:proofErr w:type="spellStart"/>
       <w:r>
         <w:rPr>
           <w:rFonts w:cs="Arial"/>
           <w:szCs w:val="24"/>
         </w:rPr>
-        <w:t>Sosped-säätiö. n.d. Sosiaalinen toimintakyky. Verkkosivu. Viitattu 12.9.2022. https://sosped.fi/toiminta/toimintakyky/</w:t>
+        <w:t>Sosped</w:t>
+      </w:r>
+      <w:proofErr w:type="spellEnd"/>
+      <w:r>
+        <w:rPr>
+          <w:rFonts w:cs="Arial"/>
+          <w:szCs w:val="24"/>
+        </w:rPr>
+        <w:t xml:space="preserve">-säätiö. </w:t>
+      </w:r>
+      <w:proofErr w:type="spellStart"/>
+      <w:r>
+        <w:rPr>
+          <w:rFonts w:cs="Arial"/>
+          <w:szCs w:val="24"/>
+        </w:rPr>
+        <w:t>n.d</w:t>
+      </w:r>
+      <w:proofErr w:type="spellEnd"/>
+      <w:r>
+        <w:rPr>
+          <w:rFonts w:cs="Arial"/>
+          <w:szCs w:val="24"/>
+        </w:rPr>
+        <w:t>. Sosiaalinen toimintakyky. Verkkosivu. Viitattu 12.9.2022. https://sosped.fi/toiminta/toimintakyky/</w:t>
       </w:r>
     </w:p>
     <w:p>
@@ -6819,7 +6971,7 @@
 </file>
 
 <file path=word/endnotes.xml><?xml version="1.0" encoding="utf-8"?>
-<w:endnotes xmlns:wpc="http://schemas.microsoft.com/office/word/2010/wordprocessingCanvas" xmlns:cx="http://schemas.microsoft.com/office/drawing/2014/chartex" xmlns:cx1="http://schemas.microsoft.com/office/drawing/2015/9/8/chartex" xmlns:cx2="http://schemas.microsoft.com/office/drawing/2015/10/21/chartex" xmlns:cx3="http://schemas.microsoft.com/office/drawing/2016/5/9/chartex" xmlns:cx4="http://schemas.microsoft.com/office/drawing/2016/5/10/chartex" xmlns:cx5="http://schemas.microsoft.com/office/drawing/2016/5/11/chartex" xmlns:cx6="http://schemas.microsoft.com/office/drawing/2016/5/12/chartex" xmlns:cx7="http://schemas.microsoft.com/office/drawing/2016/5/13/chartex" xmlns:cx8="http://schemas.microsoft.com/office/drawing/2016/5/14/chartex" xmlns:mc="http://schemas.openxmlformats.org/markup-compatibility/2006" xmlns:aink="http://schemas.microsoft.com/office/drawing/2016/ink" xmlns:am3d="http://schemas.microsoft.com/office/drawing/2017/model3d" xmlns:o="urn:schemas-microsoft-com:office:office" xmlns:oel="http://schemas.microsoft.com/office/2019/extlst" xmlns:r="http://schemas.openxmlformats.org/officeDocument/2006/relationships" xmlns:m="http://schemas.openxmlformats.org/officeDocument/2006/math" xmlns:v="urn:schemas-microsoft-com:vml" xmlns:wp14="http://schemas.microsoft.com/office/word/2010/wordprocessingDrawing" xmlns:wp="http://schemas.openxmlformats.org/drawingml/2006/wordprocessingDrawing" xmlns:w10="urn:schemas-microsoft-com:office:word" xmlns:w="http://schemas.openxmlformats.org/wordprocessingml/2006/main" xmlns:w14="http://schemas.microsoft.com/office/word/2010/wordml" xmlns:w15="http://schemas.microsoft.com/office/word/2012/wordml" xmlns:w16cex="http://schemas.microsoft.com/office/word/2018/wordml/cex" xmlns:w16cid="http://schemas.microsoft.com/office/word/2016/wordml/cid" xmlns:w16="http://schemas.microsoft.com/office/word/2018/wordml" xmlns:w16sdtdh="http://schemas.microsoft.com/office/word/2020/wordml/sdtdatahash" xmlns:w16se="http://schemas.microsoft.com/office/word/2015/wordml/symex" xmlns:wpg="http://schemas.microsoft.com/office/word/2010/wordprocessingGroup" xmlns:wpi="http://schemas.microsoft.com/office/word/2010/wordprocessingInk" xmlns:wne="http://schemas.microsoft.com/office/word/2006/wordml" xmlns:wps="http://schemas.microsoft.com/office/word/2010/wordprocessingShape" mc:Ignorable="w14 w15 w16se w16cid w16 w16cex w16sdtdh wp14">
+<w:endnotes xmlns:wpc="http://schemas.microsoft.com/office/word/2010/wordprocessingCanvas" xmlns:cx="http://schemas.microsoft.com/office/drawing/2014/chartex" xmlns:cx1="http://schemas.microsoft.com/office/drawing/2015/9/8/chartex" xmlns:cx2="http://schemas.microsoft.com/office/drawing/2015/10/21/chartex" xmlns:cx3="http://schemas.microsoft.com/office/drawing/2016/5/9/chartex" xmlns:cx4="http://schemas.microsoft.com/office/drawing/2016/5/10/chartex" xmlns:cx5="http://schemas.microsoft.com/office/drawing/2016/5/11/chartex" xmlns:cx6="http://schemas.microsoft.com/office/drawing/2016/5/12/chartex" xmlns:cx7="http://schemas.microsoft.com/office/drawing/2016/5/13/chartex" xmlns:cx8="http://schemas.microsoft.com/office/drawing/2016/5/14/chartex" xmlns:mc="http://schemas.openxmlformats.org/markup-compatibility/2006" xmlns:aink="http://schemas.microsoft.com/office/drawing/2016/ink" xmlns:am3d="http://schemas.microsoft.com/office/drawing/2017/model3d" xmlns:o="urn:schemas-microsoft-com:office:office" xmlns:oel="http://schemas.microsoft.com/office/2019/extlst" xmlns:r="http://schemas.openxmlformats.org/officeDocument/2006/relationships" xmlns:m="http://schemas.openxmlformats.org/officeDocument/2006/math" xmlns:v="urn:schemas-microsoft-com:vml" xmlns:wp14="http://schemas.microsoft.com/office/word/2010/wordprocessingDrawing" xmlns:wp="http://schemas.openxmlformats.org/drawingml/2006/wordprocessingDrawing" xmlns:w10="urn:schemas-microsoft-com:office:word" xmlns:w="http://schemas.openxmlformats.org/wordprocessingml/2006/main" xmlns:w14="http://schemas.microsoft.com/office/word/2010/wordml" xmlns:w15="http://schemas.microsoft.com/office/word/2012/wordml" xmlns:w16cex="http://schemas.microsoft.com/office/word/2018/wordml/cex" xmlns:w16cid="http://schemas.microsoft.com/office/word/2016/wordml/cid" xmlns:w16="http://schemas.microsoft.com/office/word/2018/wordml" xmlns:w16du="http://schemas.microsoft.com/office/word/2023/wordml/word16du" xmlns:w16sdtdh="http://schemas.microsoft.com/office/word/2020/wordml/sdtdatahash" xmlns:w16sdtfl="http://schemas.microsoft.com/office/word/2024/wordml/sdtformatlock" xmlns:w16se="http://schemas.microsoft.com/office/word/2015/wordml/symex" xmlns:wpg="http://schemas.microsoft.com/office/word/2010/wordprocessingGroup" xmlns:wpi="http://schemas.microsoft.com/office/word/2010/wordprocessingInk" xmlns:wne="http://schemas.microsoft.com/office/word/2006/wordml" xmlns:wps="http://schemas.microsoft.com/office/word/2010/wordprocessingShape" mc:Ignorable="w14 w15 w16se w16cid w16 w16cex w16sdtdh w16sdtfl w16du wp14">
   <w:endnote w:type="separator" w:id="-1">
     <w:p>
       <w:r>
@@ -6857,7 +7009,7 @@
 </file>
 
 <file path=word/footnotes.xml><?xml version="1.0" encoding="utf-8"?>
-<w:footnotes xmlns:wpc="http://schemas.microsoft.com/office/word/2010/wordprocessingCanvas" xmlns:cx="http://schemas.microsoft.com/office/drawing/2014/chartex" xmlns:cx1="http://schemas.microsoft.com/office/drawing/2015/9/8/chartex" xmlns:cx2="http://schemas.microsoft.com/office/drawing/2015/10/21/chartex" xmlns:cx3="http://schemas.microsoft.com/office/drawing/2016/5/9/chartex" xmlns:cx4="http://schemas.microsoft.com/office/drawing/2016/5/10/chartex" xmlns:cx5="http://schemas.microsoft.com/office/drawing/2016/5/11/chartex" xmlns:cx6="http://schemas.microsoft.com/office/drawing/2016/5/12/chartex" xmlns:cx7="http://schemas.microsoft.com/office/drawing/2016/5/13/chartex" xmlns:cx8="http://schemas.microsoft.com/office/drawing/2016/5/14/chartex" xmlns:mc="http://schemas.openxmlformats.org/markup-compatibility/2006" xmlns:aink="http://schemas.microsoft.com/office/drawing/2016/ink" xmlns:am3d="http://schemas.microsoft.com/office/drawing/2017/model3d" xmlns:o="urn:schemas-microsoft-com:office:office" xmlns:oel="http://schemas.microsoft.com/office/2019/extlst" xmlns:r="http://schemas.openxmlformats.org/officeDocument/2006/relationships" xmlns:m="http://schemas.openxmlformats.org/officeDocument/2006/math" xmlns:v="urn:schemas-microsoft-com:vml" xmlns:wp14="http://schemas.microsoft.com/office/word/2010/wordprocessingDrawing" xmlns:wp="http://schemas.openxmlformats.org/drawingml/2006/wordprocessingDrawing" xmlns:w10="urn:schemas-microsoft-com:office:word" xmlns:w="http://schemas.openxmlformats.org/wordprocessingml/2006/main" xmlns:w14="http://schemas.microsoft.com/office/word/2010/wordml" xmlns:w15="http://schemas.microsoft.com/office/word/2012/wordml" xmlns:w16cex="http://schemas.microsoft.com/office/word/2018/wordml/cex" xmlns:w16cid="http://schemas.microsoft.com/office/word/2016/wordml/cid" xmlns:w16="http://schemas.microsoft.com/office/word/2018/wordml" xmlns:w16sdtdh="http://schemas.microsoft.com/office/word/2020/wordml/sdtdatahash" xmlns:w16se="http://schemas.microsoft.com/office/word/2015/wordml/symex" xmlns:wpg="http://schemas.microsoft.com/office/word/2010/wordprocessingGroup" xmlns:wpi="http://schemas.microsoft.com/office/word/2010/wordprocessingInk" xmlns:wne="http://schemas.microsoft.com/office/word/2006/wordml" xmlns:wps="http://schemas.microsoft.com/office/word/2010/wordprocessingShape" mc:Ignorable="w14 w15 w16se w16cid w16 w16cex w16sdtdh wp14">
+<w:footnotes xmlns:wpc="http://schemas.microsoft.com/office/word/2010/wordprocessingCanvas" xmlns:cx="http://schemas.microsoft.com/office/drawing/2014/chartex" xmlns:cx1="http://schemas.microsoft.com/office/drawing/2015/9/8/chartex" xmlns:cx2="http://schemas.microsoft.com/office/drawing/2015/10/21/chartex" xmlns:cx3="http://schemas.microsoft.com/office/drawing/2016/5/9/chartex" xmlns:cx4="http://schemas.microsoft.com/office/drawing/2016/5/10/chartex" xmlns:cx5="http://schemas.microsoft.com/office/drawing/2016/5/11/chartex" xmlns:cx6="http://schemas.microsoft.com/office/drawing/2016/5/12/chartex" xmlns:cx7="http://schemas.microsoft.com/office/drawing/2016/5/13/chartex" xmlns:cx8="http://schemas.microsoft.com/office/drawing/2016/5/14/chartex" xmlns:mc="http://schemas.openxmlformats.org/markup-compatibility/2006" xmlns:aink="http://schemas.microsoft.com/office/drawing/2016/ink" xmlns:am3d="http://schemas.microsoft.com/office/drawing/2017/model3d" xmlns:o="urn:schemas-microsoft-com:office:office" xmlns:oel="http://schemas.microsoft.com/office/2019/extlst" xmlns:r="http://schemas.openxmlformats.org/officeDocument/2006/relationships" xmlns:m="http://schemas.openxmlformats.org/officeDocument/2006/math" xmlns:v="urn:schemas-microsoft-com:vml" xmlns:wp14="http://schemas.microsoft.com/office/word/2010/wordprocessingDrawing" xmlns:wp="http://schemas.openxmlformats.org/drawingml/2006/wordprocessingDrawing" xmlns:w10="urn:schemas-microsoft-com:office:word" xmlns:w="http://schemas.openxmlformats.org/wordprocessingml/2006/main" xmlns:w14="http://schemas.microsoft.com/office/word/2010/wordml" xmlns:w15="http://schemas.microsoft.com/office/word/2012/wordml" xmlns:w16cex="http://schemas.microsoft.com/office/word/2018/wordml/cex" xmlns:w16cid="http://schemas.microsoft.com/office/word/2016/wordml/cid" xmlns:w16="http://schemas.microsoft.com/office/word/2018/wordml" xmlns:w16du="http://schemas.microsoft.com/office/word/2023/wordml/word16du" xmlns:w16sdtdh="http://schemas.microsoft.com/office/word/2020/wordml/sdtdatahash" xmlns:w16sdtfl="http://schemas.microsoft.com/office/word/2024/wordml/sdtformatlock" xmlns:w16se="http://schemas.microsoft.com/office/word/2015/wordml/symex" xmlns:wpg="http://schemas.microsoft.com/office/word/2010/wordprocessingGroup" xmlns:wpi="http://schemas.microsoft.com/office/word/2010/wordprocessingInk" xmlns:wne="http://schemas.microsoft.com/office/word/2006/wordml" xmlns:wps="http://schemas.microsoft.com/office/word/2010/wordprocessingShape" mc:Ignorable="w14 w15 w16se w16cid w16 w16cex w16sdtdh w16sdtfl w16du wp14">
   <w:footnote w:type="separator" w:id="-1">
     <w:p>
       <w:r>
@@ -6889,7 +7041,7 @@
 </file>
 
 <file path=word/header1.xml><?xml version="1.0" encoding="utf-8"?>
-<w:hdr xmlns:wpc="http://schemas.microsoft.com/office/word/2010/wordprocessingCanvas" xmlns:cx="http://schemas.microsoft.com/office/drawing/2014/chartex" xmlns:cx1="http://schemas.microsoft.com/office/drawing/2015/9/8/chartex" xmlns:cx2="http://schemas.microsoft.com/office/drawing/2015/10/21/chartex" xmlns:cx3="http://schemas.microsoft.com/office/drawing/2016/5/9/chartex" xmlns:cx4="http://schemas.microsoft.com/office/drawing/2016/5/10/chartex" xmlns:cx5="http://schemas.microsoft.com/office/drawing/2016/5/11/chartex" xmlns:cx6="http://schemas.microsoft.com/office/drawing/2016/5/12/chartex" xmlns:cx7="http://schemas.microsoft.com/office/drawing/2016/5/13/chartex" xmlns:cx8="http://schemas.microsoft.com/office/drawing/2016/5/14/chartex" xmlns:mc="http://schemas.openxmlformats.org/markup-compatibility/2006" xmlns:aink="http://schemas.microsoft.com/office/drawing/2016/ink" xmlns:am3d="http://schemas.microsoft.com/office/drawing/2017/model3d" xmlns:o="urn:schemas-microsoft-com:office:office" xmlns:oel="http://schemas.microsoft.com/office/2019/extlst" xmlns:r="http://schemas.openxmlformats.org/officeDocument/2006/relationships" xmlns:m="http://schemas.openxmlformats.org/officeDocument/2006/math" xmlns:v="urn:schemas-microsoft-com:vml" xmlns:wp14="http://schemas.microsoft.com/office/word/2010/wordprocessingDrawing" xmlns:wp="http://schemas.openxmlformats.org/drawingml/2006/wordprocessingDrawing" xmlns:w10="urn:schemas-microsoft-com:office:word" xmlns:w="http://schemas.openxmlformats.org/wordprocessingml/2006/main" xmlns:w14="http://schemas.microsoft.com/office/word/2010/wordml" xmlns:w15="http://schemas.microsoft.com/office/word/2012/wordml" xmlns:w16cex="http://schemas.microsoft.com/office/word/2018/wordml/cex" xmlns:w16cid="http://schemas.microsoft.com/office/word/2016/wordml/cid" xmlns:w16="http://schemas.microsoft.com/office/word/2018/wordml" xmlns:w16sdtdh="http://schemas.microsoft.com/office/word/2020/wordml/sdtdatahash" xmlns:w16se="http://schemas.microsoft.com/office/word/2015/wordml/symex" xmlns:wpg="http://schemas.microsoft.com/office/word/2010/wordprocessingGroup" xmlns:wpi="http://schemas.microsoft.com/office/word/2010/wordprocessingInk" xmlns:wne="http://schemas.microsoft.com/office/word/2006/wordml" xmlns:wps="http://schemas.microsoft.com/office/word/2010/wordprocessingShape" mc:Ignorable="w14 w15 w16se w16cid w16 w16cex w16sdtdh wp14">
+<w:hdr xmlns:wpc="http://schemas.microsoft.com/office/word/2010/wordprocessingCanvas" xmlns:cx="http://schemas.microsoft.com/office/drawing/2014/chartex" xmlns:cx1="http://schemas.microsoft.com/office/drawing/2015/9/8/chartex" xmlns:cx2="http://schemas.microsoft.com/office/drawing/2015/10/21/chartex" xmlns:cx3="http://schemas.microsoft.com/office/drawing/2016/5/9/chartex" xmlns:cx4="http://schemas.microsoft.com/office/drawing/2016/5/10/chartex" xmlns:cx5="http://schemas.microsoft.com/office/drawing/2016/5/11/chartex" xmlns:cx6="http://schemas.microsoft.com/office/drawing/2016/5/12/chartex" xmlns:cx7="http://schemas.microsoft.com/office/drawing/2016/5/13/chartex" xmlns:cx8="http://schemas.microsoft.com/office/drawing/2016/5/14/chartex" xmlns:mc="http://schemas.openxmlformats.org/markup-compatibility/2006" xmlns:aink="http://schemas.microsoft.com/office/drawing/2016/ink" xmlns:am3d="http://schemas.microsoft.com/office/drawing/2017/model3d" xmlns:o="urn:schemas-microsoft-com:office:office" xmlns:oel="http://schemas.microsoft.com/office/2019/extlst" xmlns:r="http://schemas.openxmlformats.org/officeDocument/2006/relationships" xmlns:m="http://schemas.openxmlformats.org/officeDocument/2006/math" xmlns:v="urn:schemas-microsoft-com:vml" xmlns:wp14="http://schemas.microsoft.com/office/word/2010/wordprocessingDrawing" xmlns:wp="http://schemas.openxmlformats.org/drawingml/2006/wordprocessingDrawing" xmlns:w10="urn:schemas-microsoft-com:office:word" xmlns:w="http://schemas.openxmlformats.org/wordprocessingml/2006/main" xmlns:w14="http://schemas.microsoft.com/office/word/2010/wordml" xmlns:w15="http://schemas.microsoft.com/office/word/2012/wordml" xmlns:w16cex="http://schemas.microsoft.com/office/word/2018/wordml/cex" xmlns:w16cid="http://schemas.microsoft.com/office/word/2016/wordml/cid" xmlns:w16="http://schemas.microsoft.com/office/word/2018/wordml" xmlns:w16du="http://schemas.microsoft.com/office/word/2023/wordml/word16du" xmlns:w16sdtdh="http://schemas.microsoft.com/office/word/2020/wordml/sdtdatahash" xmlns:w16sdtfl="http://schemas.microsoft.com/office/word/2024/wordml/sdtformatlock" xmlns:w16se="http://schemas.microsoft.com/office/word/2015/wordml/symex" xmlns:wpg="http://schemas.microsoft.com/office/word/2010/wordprocessingGroup" xmlns:wpi="http://schemas.microsoft.com/office/word/2010/wordprocessingInk" xmlns:wne="http://schemas.microsoft.com/office/word/2006/wordml" xmlns:wps="http://schemas.microsoft.com/office/word/2010/wordprocessingShape" mc:Ignorable="w14 w15 w16se w16cid w16 w16cex w16sdtdh w16sdtfl w16du wp14">
   <w:p>
     <w:r>
       <w:rPr>
@@ -6958,7 +7110,7 @@
 </file>
 
 <file path=word/header2.xml><?xml version="1.0" encoding="utf-8"?>
-<w:hdr xmlns:wpc="http://schemas.microsoft.com/office/word/2010/wordprocessingCanvas" xmlns:cx="http://schemas.microsoft.com/office/drawing/2014/chartex" xmlns:cx1="http://schemas.microsoft.com/office/drawing/2015/9/8/chartex" xmlns:cx2="http://schemas.microsoft.com/office/drawing/2015/10/21/chartex" xmlns:cx3="http://schemas.microsoft.com/office/drawing/2016/5/9/chartex" xmlns:cx4="http://schemas.microsoft.com/office/drawing/2016/5/10/chartex" xmlns:cx5="http://schemas.microsoft.com/office/drawing/2016/5/11/chartex" xmlns:cx6="http://schemas.microsoft.com/office/drawing/2016/5/12/chartex" xmlns:cx7="http://schemas.microsoft.com/office/drawing/2016/5/13/chartex" xmlns:cx8="http://schemas.microsoft.com/office/drawing/2016/5/14/chartex" xmlns:mc="http://schemas.openxmlformats.org/markup-compatibility/2006" xmlns:aink="http://schemas.microsoft.com/office/drawing/2016/ink" xmlns:am3d="http://schemas.microsoft.com/office/drawing/2017/model3d" xmlns:o="urn:schemas-microsoft-com:office:office" xmlns:oel="http://schemas.microsoft.com/office/2019/extlst" xmlns:r="http://schemas.openxmlformats.org/officeDocument/2006/relationships" xmlns:m="http://schemas.openxmlformats.org/officeDocument/2006/math" xmlns:v="urn:schemas-microsoft-com:vml" xmlns:wp14="http://schemas.microsoft.com/office/word/2010/wordprocessingDrawing" xmlns:wp="http://schemas.openxmlformats.org/drawingml/2006/wordprocessingDrawing" xmlns:w10="urn:schemas-microsoft-com:office:word" xmlns:w="http://schemas.openxmlformats.org/wordprocessingml/2006/main" xmlns:w14="http://schemas.microsoft.com/office/word/2010/wordml" xmlns:w15="http://schemas.microsoft.com/office/word/2012/wordml" xmlns:w16cex="http://schemas.microsoft.com/office/word/2018/wordml/cex" xmlns:w16cid="http://schemas.microsoft.com/office/word/2016/wordml/cid" xmlns:w16="http://schemas.microsoft.com/office/word/2018/wordml" xmlns:w16sdtdh="http://schemas.microsoft.com/office/word/2020/wordml/sdtdatahash" xmlns:w16se="http://schemas.microsoft.com/office/word/2015/wordml/symex" xmlns:wpg="http://schemas.microsoft.com/office/word/2010/wordprocessingGroup" xmlns:wpi="http://schemas.microsoft.com/office/word/2010/wordprocessingInk" xmlns:wne="http://schemas.microsoft.com/office/word/2006/wordml" xmlns:wps="http://schemas.microsoft.com/office/word/2010/wordprocessingShape" mc:Ignorable="w14 w15 w16se w16cid w16 w16cex w16sdtdh wp14">
+<w:hdr xmlns:wpc="http://schemas.microsoft.com/office/word/2010/wordprocessingCanvas" xmlns:cx="http://schemas.microsoft.com/office/drawing/2014/chartex" xmlns:cx1="http://schemas.microsoft.com/office/drawing/2015/9/8/chartex" xmlns:cx2="http://schemas.microsoft.com/office/drawing/2015/10/21/chartex" xmlns:cx3="http://schemas.microsoft.com/office/drawing/2016/5/9/chartex" xmlns:cx4="http://schemas.microsoft.com/office/drawing/2016/5/10/chartex" xmlns:cx5="http://schemas.microsoft.com/office/drawing/2016/5/11/chartex" xmlns:cx6="http://schemas.microsoft.com/office/drawing/2016/5/12/chartex" xmlns:cx7="http://schemas.microsoft.com/office/drawing/2016/5/13/chartex" xmlns:cx8="http://schemas.microsoft.com/office/drawing/2016/5/14/chartex" xmlns:mc="http://schemas.openxmlformats.org/markup-compatibility/2006" xmlns:aink="http://schemas.microsoft.com/office/drawing/2016/ink" xmlns:am3d="http://schemas.microsoft.com/office/drawing/2017/model3d" xmlns:o="urn:schemas-microsoft-com:office:office" xmlns:oel="http://schemas.microsoft.com/office/2019/extlst" xmlns:r="http://schemas.openxmlformats.org/officeDocument/2006/relationships" xmlns:m="http://schemas.openxmlformats.org/officeDocument/2006/math" xmlns:v="urn:schemas-microsoft-com:vml" xmlns:wp14="http://schemas.microsoft.com/office/word/2010/wordprocessingDrawing" xmlns:wp="http://schemas.openxmlformats.org/drawingml/2006/wordprocessingDrawing" xmlns:w10="urn:schemas-microsoft-com:office:word" xmlns:w="http://schemas.openxmlformats.org/wordprocessingml/2006/main" xmlns:w14="http://schemas.microsoft.com/office/word/2010/wordml" xmlns:w15="http://schemas.microsoft.com/office/word/2012/wordml" xmlns:w16cex="http://schemas.microsoft.com/office/word/2018/wordml/cex" xmlns:w16cid="http://schemas.microsoft.com/office/word/2016/wordml/cid" xmlns:w16="http://schemas.microsoft.com/office/word/2018/wordml" xmlns:w16du="http://schemas.microsoft.com/office/word/2023/wordml/word16du" xmlns:w16sdtdh="http://schemas.microsoft.com/office/word/2020/wordml/sdtdatahash" xmlns:w16sdtfl="http://schemas.microsoft.com/office/word/2024/wordml/sdtformatlock" xmlns:w16se="http://schemas.microsoft.com/office/word/2015/wordml/symex" xmlns:wpg="http://schemas.microsoft.com/office/word/2010/wordprocessingGroup" xmlns:wpi="http://schemas.microsoft.com/office/word/2010/wordprocessingInk" xmlns:wne="http://schemas.microsoft.com/office/word/2006/wordml" xmlns:wps="http://schemas.microsoft.com/office/word/2010/wordprocessingShape" mc:Ignorable="w14 w15 w16se w16cid w16 w16cex w16sdtdh w16sdtfl w16du wp14">
   <w:p>
     <w:pPr>
       <w:jc w:val="right"/>
@@ -7026,7 +7178,7 @@
 </file>
 
 <file path=word/header3.xml><?xml version="1.0" encoding="utf-8"?>
-<w:hdr xmlns:wpc="http://schemas.microsoft.com/office/word/2010/wordprocessingCanvas" xmlns:cx="http://schemas.microsoft.com/office/drawing/2014/chartex" xmlns:cx1="http://schemas.microsoft.com/office/drawing/2015/9/8/chartex" xmlns:cx2="http://schemas.microsoft.com/office/drawing/2015/10/21/chartex" xmlns:cx3="http://schemas.microsoft.com/office/drawing/2016/5/9/chartex" xmlns:cx4="http://schemas.microsoft.com/office/drawing/2016/5/10/chartex" xmlns:cx5="http://schemas.microsoft.com/office/drawing/2016/5/11/chartex" xmlns:cx6="http://schemas.microsoft.com/office/drawing/2016/5/12/chartex" xmlns:cx7="http://schemas.microsoft.com/office/drawing/2016/5/13/chartex" xmlns:cx8="http://schemas.microsoft.com/office/drawing/2016/5/14/chartex" xmlns:mc="http://schemas.openxmlformats.org/markup-compatibility/2006" xmlns:aink="http://schemas.microsoft.com/office/drawing/2016/ink" xmlns:am3d="http://schemas.microsoft.com/office/drawing/2017/model3d" xmlns:o="urn:schemas-microsoft-com:office:office" xmlns:oel="http://schemas.microsoft.com/office/2019/extlst" xmlns:r="http://schemas.openxmlformats.org/officeDocument/2006/relationships" xmlns:m="http://schemas.openxmlformats.org/officeDocument/2006/math" xmlns:v="urn:schemas-microsoft-com:vml" xmlns:wp14="http://schemas.microsoft.com/office/word/2010/wordprocessingDrawing" xmlns:wp="http://schemas.openxmlformats.org/drawingml/2006/wordprocessingDrawing" xmlns:w10="urn:schemas-microsoft-com:office:word" xmlns:w="http://schemas.openxmlformats.org/wordprocessingml/2006/main" xmlns:w14="http://schemas.microsoft.com/office/word/2010/wordml" xmlns:w15="http://schemas.microsoft.com/office/word/2012/wordml" xmlns:w16cex="http://schemas.microsoft.com/office/word/2018/wordml/cex" xmlns:w16cid="http://schemas.microsoft.com/office/word/2016/wordml/cid" xmlns:w16="http://schemas.microsoft.com/office/word/2018/wordml" xmlns:w16sdtdh="http://schemas.microsoft.com/office/word/2020/wordml/sdtdatahash" xmlns:w16se="http://schemas.microsoft.com/office/word/2015/wordml/symex" xmlns:wpg="http://schemas.microsoft.com/office/word/2010/wordprocessingGroup" xmlns:wpi="http://schemas.microsoft.com/office/word/2010/wordprocessingInk" xmlns:wne="http://schemas.microsoft.com/office/word/2006/wordml" xmlns:wps="http://schemas.microsoft.com/office/word/2010/wordprocessingShape" mc:Ignorable="w14 w15 w16se w16cid w16 w16cex w16sdtdh wp14">
+<w:hdr xmlns:wpc="http://schemas.microsoft.com/office/word/2010/wordprocessingCanvas" xmlns:cx="http://schemas.microsoft.com/office/drawing/2014/chartex" xmlns:cx1="http://schemas.microsoft.com/office/drawing/2015/9/8/chartex" xmlns:cx2="http://schemas.microsoft.com/office/drawing/2015/10/21/chartex" xmlns:cx3="http://schemas.microsoft.com/office/drawing/2016/5/9/chartex" xmlns:cx4="http://schemas.microsoft.com/office/drawing/2016/5/10/chartex" xmlns:cx5="http://schemas.microsoft.com/office/drawing/2016/5/11/chartex" xmlns:cx6="http://schemas.microsoft.com/office/drawing/2016/5/12/chartex" xmlns:cx7="http://schemas.microsoft.com/office/drawing/2016/5/13/chartex" xmlns:cx8="http://schemas.microsoft.com/office/drawing/2016/5/14/chartex" xmlns:mc="http://schemas.openxmlformats.org/markup-compatibility/2006" xmlns:aink="http://schemas.microsoft.com/office/drawing/2016/ink" xmlns:am3d="http://schemas.microsoft.com/office/drawing/2017/model3d" xmlns:o="urn:schemas-microsoft-com:office:office" xmlns:oel="http://schemas.microsoft.com/office/2019/extlst" xmlns:r="http://schemas.openxmlformats.org/officeDocument/2006/relationships" xmlns:m="http://schemas.openxmlformats.org/officeDocument/2006/math" xmlns:v="urn:schemas-microsoft-com:vml" xmlns:wp14="http://schemas.microsoft.com/office/word/2010/wordprocessingDrawing" xmlns:wp="http://schemas.openxmlformats.org/drawingml/2006/wordprocessingDrawing" xmlns:w10="urn:schemas-microsoft-com:office:word" xmlns:w="http://schemas.openxmlformats.org/wordprocessingml/2006/main" xmlns:w14="http://schemas.microsoft.com/office/word/2010/wordml" xmlns:w15="http://schemas.microsoft.com/office/word/2012/wordml" xmlns:w16cex="http://schemas.microsoft.com/office/word/2018/wordml/cex" xmlns:w16cid="http://schemas.microsoft.com/office/word/2016/wordml/cid" xmlns:w16="http://schemas.microsoft.com/office/word/2018/wordml" xmlns:w16du="http://schemas.microsoft.com/office/word/2023/wordml/word16du" xmlns:w16sdtdh="http://schemas.microsoft.com/office/word/2020/wordml/sdtdatahash" xmlns:w16sdtfl="http://schemas.microsoft.com/office/word/2024/wordml/sdtformatlock" xmlns:w16se="http://schemas.microsoft.com/office/word/2015/wordml/symex" xmlns:wpg="http://schemas.microsoft.com/office/word/2010/wordprocessingGroup" xmlns:wpi="http://schemas.microsoft.com/office/word/2010/wordprocessingInk" xmlns:wne="http://schemas.microsoft.com/office/word/2006/wordml" xmlns:wps="http://schemas.microsoft.com/office/word/2010/wordprocessingShape" mc:Ignorable="w14 w15 w16se w16cid w16 w16cex w16sdtdh w16sdtfl w16du wp14">
   <w:p>
     <w:pPr>
       <w:pStyle w:val="Header"/>
@@ -7094,7 +7246,7 @@
 </file>
 
 <file path=word/header4.xml><?xml version="1.0" encoding="utf-8"?>
-<w:hdr xmlns:wpc="http://schemas.microsoft.com/office/word/2010/wordprocessingCanvas" xmlns:cx="http://schemas.microsoft.com/office/drawing/2014/chartex" xmlns:cx1="http://schemas.microsoft.com/office/drawing/2015/9/8/chartex" xmlns:cx2="http://schemas.microsoft.com/office/drawing/2015/10/21/chartex" xmlns:cx3="http://schemas.microsoft.com/office/drawing/2016/5/9/chartex" xmlns:cx4="http://schemas.microsoft.com/office/drawing/2016/5/10/chartex" xmlns:cx5="http://schemas.microsoft.com/office/drawing/2016/5/11/chartex" xmlns:cx6="http://schemas.microsoft.com/office/drawing/2016/5/12/chartex" xmlns:cx7="http://schemas.microsoft.com/office/drawing/2016/5/13/chartex" xmlns:cx8="http://schemas.microsoft.com/office/drawing/2016/5/14/chartex" xmlns:mc="http://schemas.openxmlformats.org/markup-compatibility/2006" xmlns:aink="http://schemas.microsoft.com/office/drawing/2016/ink" xmlns:am3d="http://schemas.microsoft.com/office/drawing/2017/model3d" xmlns:o="urn:schemas-microsoft-com:office:office" xmlns:oel="http://schemas.microsoft.com/office/2019/extlst" xmlns:r="http://schemas.openxmlformats.org/officeDocument/2006/relationships" xmlns:m="http://schemas.openxmlformats.org/officeDocument/2006/math" xmlns:v="urn:schemas-microsoft-com:vml" xmlns:wp14="http://schemas.microsoft.com/office/word/2010/wordprocessingDrawing" xmlns:wp="http://schemas.openxmlformats.org/drawingml/2006/wordprocessingDrawing" xmlns:w10="urn:schemas-microsoft-com:office:word" xmlns:w="http://schemas.openxmlformats.org/wordprocessingml/2006/main" xmlns:w14="http://schemas.microsoft.com/office/word/2010/wordml" xmlns:w15="http://schemas.microsoft.com/office/word/2012/wordml" xmlns:w16cex="http://schemas.microsoft.com/office/word/2018/wordml/cex" xmlns:w16cid="http://schemas.microsoft.com/office/word/2016/wordml/cid" xmlns:w16="http://schemas.microsoft.com/office/word/2018/wordml" xmlns:w16sdtdh="http://schemas.microsoft.com/office/word/2020/wordml/sdtdatahash" xmlns:w16se="http://schemas.microsoft.com/office/word/2015/wordml/symex" xmlns:wpg="http://schemas.microsoft.com/office/word/2010/wordprocessingGroup" xmlns:wpi="http://schemas.microsoft.com/office/word/2010/wordprocessingInk" xmlns:wne="http://schemas.microsoft.com/office/word/2006/wordml" xmlns:wps="http://schemas.microsoft.com/office/word/2010/wordprocessingShape" mc:Ignorable="w14 w15 w16se w16cid w16 w16cex w16sdtdh wp14">
+<w:hdr xmlns:wpc="http://schemas.microsoft.com/office/word/2010/wordprocessingCanvas" xmlns:cx="http://schemas.microsoft.com/office/drawing/2014/chartex" xmlns:cx1="http://schemas.microsoft.com/office/drawing/2015/9/8/chartex" xmlns:cx2="http://schemas.microsoft.com/office/drawing/2015/10/21/chartex" xmlns:cx3="http://schemas.microsoft.com/office/drawing/2016/5/9/chartex" xmlns:cx4="http://schemas.microsoft.com/office/drawing/2016/5/10/chartex" xmlns:cx5="http://schemas.microsoft.com/office/drawing/2016/5/11/chartex" xmlns:cx6="http://schemas.microsoft.com/office/drawing/2016/5/12/chartex" xmlns:cx7="http://schemas.microsoft.com/office/drawing/2016/5/13/chartex" xmlns:cx8="http://schemas.microsoft.com/office/drawing/2016/5/14/chartex" xmlns:mc="http://schemas.openxmlformats.org/markup-compatibility/2006" xmlns:aink="http://schemas.microsoft.com/office/drawing/2016/ink" xmlns:am3d="http://schemas.microsoft.com/office/drawing/2017/model3d" xmlns:o="urn:schemas-microsoft-com:office:office" xmlns:oel="http://schemas.microsoft.com/office/2019/extlst" xmlns:r="http://schemas.openxmlformats.org/officeDocument/2006/relationships" xmlns:m="http://schemas.openxmlformats.org/officeDocument/2006/math" xmlns:v="urn:schemas-microsoft-com:vml" xmlns:wp14="http://schemas.microsoft.com/office/word/2010/wordprocessingDrawing" xmlns:wp="http://schemas.openxmlformats.org/drawingml/2006/wordprocessingDrawing" xmlns:w10="urn:schemas-microsoft-com:office:word" xmlns:w="http://schemas.openxmlformats.org/wordprocessingml/2006/main" xmlns:w14="http://schemas.microsoft.com/office/word/2010/wordml" xmlns:w15="http://schemas.microsoft.com/office/word/2012/wordml" xmlns:w16cex="http://schemas.microsoft.com/office/word/2018/wordml/cex" xmlns:w16cid="http://schemas.microsoft.com/office/word/2016/wordml/cid" xmlns:w16="http://schemas.microsoft.com/office/word/2018/wordml" xmlns:w16du="http://schemas.microsoft.com/office/word/2023/wordml/word16du" xmlns:w16sdtdh="http://schemas.microsoft.com/office/word/2020/wordml/sdtdatahash" xmlns:w16sdtfl="http://schemas.microsoft.com/office/word/2024/wordml/sdtformatlock" xmlns:w16se="http://schemas.microsoft.com/office/word/2015/wordml/symex" xmlns:wpg="http://schemas.microsoft.com/office/word/2010/wordprocessingGroup" xmlns:wpi="http://schemas.microsoft.com/office/word/2010/wordprocessingInk" xmlns:wne="http://schemas.microsoft.com/office/word/2006/wordml" xmlns:wps="http://schemas.microsoft.com/office/word/2010/wordprocessingShape" mc:Ignorable="w14 w15 w16se w16cid w16 w16cex w16sdtdh w16sdtfl w16du wp14">
   <w:p>
     <w:pPr>
       <w:pStyle w:val="Header"/>
@@ -7123,7 +7275,7 @@
           <v:path o:extrusionok="f" gradientshapeok="t" o:connecttype="rect"/>
           <o:lock v:ext="edit" aspectratio="t"/>
         </v:shapetype>
-        <v:shape id="WordPictureWatermark1916767857" o:spid="_x0000_s2051" type="#_x0000_t75" alt="/Volumes/My Passport Ultra/BRÄNDITYÖ_JEMMA/Logot kaikki/Merkki/RGB_violetti/TREpLA01_merkki____V8___RGB.eps" style="position:absolute;left:0;text-align:left;margin-left:0;margin-top:0;width:0;height:0;z-index:-251658239;mso-wrap-edited:f;mso-width-percent:0;mso-height-percent:0;mso-position-horizontal:center;mso-position-horizontal-relative:margin;mso-position-vertical:center;mso-position-vertical-relative:margin;mso-width-percent:0;mso-height-percent:0" o:allowincell="f">
+        <v:shape id="WordPictureWatermark1916767857" o:spid="_x0000_s1027" type="#_x0000_t75" alt="/Volumes/My Passport Ultra/BRÄNDITYÖ_JEMMA/Logot kaikki/Merkki/RGB_violetti/TREpLA01_merkki____V8___RGB.eps" style="position:absolute;left:0;text-align:left;margin-left:0;margin-top:0;width:0;height:0;z-index:-251658239;mso-wrap-edited:f;mso-width-percent:0;mso-height-percent:0;mso-position-horizontal:center;mso-position-horizontal-relative:margin;mso-position-vertical:center;mso-position-vertical-relative:margin;mso-width-percent:0;mso-height-percent:0" o:allowincell="f">
           <v:imagedata gain="19661f" blacklevel="22938f"/>
           <w10:wrap anchorx="margin" anchory="margin"/>
         </v:shape>
@@ -7134,7 +7286,7 @@
 </file>
 
 <file path=word/header5.xml><?xml version="1.0" encoding="utf-8"?>
-<w:hdr xmlns:wpc="http://schemas.microsoft.com/office/word/2010/wordprocessingCanvas" xmlns:cx="http://schemas.microsoft.com/office/drawing/2014/chartex" xmlns:cx1="http://schemas.microsoft.com/office/drawing/2015/9/8/chartex" xmlns:cx2="http://schemas.microsoft.com/office/drawing/2015/10/21/chartex" xmlns:cx3="http://schemas.microsoft.com/office/drawing/2016/5/9/chartex" xmlns:cx4="http://schemas.microsoft.com/office/drawing/2016/5/10/chartex" xmlns:cx5="http://schemas.microsoft.com/office/drawing/2016/5/11/chartex" xmlns:cx6="http://schemas.microsoft.com/office/drawing/2016/5/12/chartex" xmlns:cx7="http://schemas.microsoft.com/office/drawing/2016/5/13/chartex" xmlns:cx8="http://schemas.microsoft.com/office/drawing/2016/5/14/chartex" xmlns:mc="http://schemas.openxmlformats.org/markup-compatibility/2006" xmlns:aink="http://schemas.microsoft.com/office/drawing/2016/ink" xmlns:am3d="http://schemas.microsoft.com/office/drawing/2017/model3d" xmlns:o="urn:schemas-microsoft-com:office:office" xmlns:oel="http://schemas.microsoft.com/office/2019/extlst" xmlns:r="http://schemas.openxmlformats.org/officeDocument/2006/relationships" xmlns:m="http://schemas.openxmlformats.org/officeDocument/2006/math" xmlns:v="urn:schemas-microsoft-com:vml" xmlns:wp14="http://schemas.microsoft.com/office/word/2010/wordprocessingDrawing" xmlns:wp="http://schemas.openxmlformats.org/drawingml/2006/wordprocessingDrawing" xmlns:w10="urn:schemas-microsoft-com:office:word" xmlns:w="http://schemas.openxmlformats.org/wordprocessingml/2006/main" xmlns:w14="http://schemas.microsoft.com/office/word/2010/wordml" xmlns:w15="http://schemas.microsoft.com/office/word/2012/wordml" xmlns:w16cex="http://schemas.microsoft.com/office/word/2018/wordml/cex" xmlns:w16cid="http://schemas.microsoft.com/office/word/2016/wordml/cid" xmlns:w16="http://schemas.microsoft.com/office/word/2018/wordml" xmlns:w16sdtdh="http://schemas.microsoft.com/office/word/2020/wordml/sdtdatahash" xmlns:w16se="http://schemas.microsoft.com/office/word/2015/wordml/symex" xmlns:wpg="http://schemas.microsoft.com/office/word/2010/wordprocessingGroup" xmlns:wpi="http://schemas.microsoft.com/office/word/2010/wordprocessingInk" xmlns:wne="http://schemas.microsoft.com/office/word/2006/wordml" xmlns:wps="http://schemas.microsoft.com/office/word/2010/wordprocessingShape" mc:Ignorable="w14 w15 w16se w16cid w16 w16cex w16sdtdh wp14">
+<w:hdr xmlns:wpc="http://schemas.microsoft.com/office/word/2010/wordprocessingCanvas" xmlns:cx="http://schemas.microsoft.com/office/drawing/2014/chartex" xmlns:cx1="http://schemas.microsoft.com/office/drawing/2015/9/8/chartex" xmlns:cx2="http://schemas.microsoft.com/office/drawing/2015/10/21/chartex" xmlns:cx3="http://schemas.microsoft.com/office/drawing/2016/5/9/chartex" xmlns:cx4="http://schemas.microsoft.com/office/drawing/2016/5/10/chartex" xmlns:cx5="http://schemas.microsoft.com/office/drawing/2016/5/11/chartex" xmlns:cx6="http://schemas.microsoft.com/office/drawing/2016/5/12/chartex" xmlns:cx7="http://schemas.microsoft.com/office/drawing/2016/5/13/chartex" xmlns:cx8="http://schemas.microsoft.com/office/drawing/2016/5/14/chartex" xmlns:mc="http://schemas.openxmlformats.org/markup-compatibility/2006" xmlns:aink="http://schemas.microsoft.com/office/drawing/2016/ink" xmlns:am3d="http://schemas.microsoft.com/office/drawing/2017/model3d" xmlns:o="urn:schemas-microsoft-com:office:office" xmlns:oel="http://schemas.microsoft.com/office/2019/extlst" xmlns:r="http://schemas.openxmlformats.org/officeDocument/2006/relationships" xmlns:m="http://schemas.openxmlformats.org/officeDocument/2006/math" xmlns:v="urn:schemas-microsoft-com:vml" xmlns:wp14="http://schemas.microsoft.com/office/word/2010/wordprocessingDrawing" xmlns:wp="http://schemas.openxmlformats.org/drawingml/2006/wordprocessingDrawing" xmlns:w10="urn:schemas-microsoft-com:office:word" xmlns:w="http://schemas.openxmlformats.org/wordprocessingml/2006/main" xmlns:w14="http://schemas.microsoft.com/office/word/2010/wordml" xmlns:w15="http://schemas.microsoft.com/office/word/2012/wordml" xmlns:w16cex="http://schemas.microsoft.com/office/word/2018/wordml/cex" xmlns:w16cid="http://schemas.microsoft.com/office/word/2016/wordml/cid" xmlns:w16="http://schemas.microsoft.com/office/word/2018/wordml" xmlns:w16du="http://schemas.microsoft.com/office/word/2023/wordml/word16du" xmlns:w16sdtdh="http://schemas.microsoft.com/office/word/2020/wordml/sdtdatahash" xmlns:w16sdtfl="http://schemas.microsoft.com/office/word/2024/wordml/sdtformatlock" xmlns:w16se="http://schemas.microsoft.com/office/word/2015/wordml/symex" xmlns:wpg="http://schemas.microsoft.com/office/word/2010/wordprocessingGroup" xmlns:wpi="http://schemas.microsoft.com/office/word/2010/wordprocessingInk" xmlns:wne="http://schemas.microsoft.com/office/word/2006/wordml" xmlns:wps="http://schemas.microsoft.com/office/word/2010/wordprocessingShape" mc:Ignorable="w14 w15 w16se w16cid w16 w16cex w16sdtdh w16sdtfl w16du wp14">
   <w:p>
     <w:pPr>
       <w:pStyle w:val="Header"/>
@@ -7185,7 +7337,7 @@
           <v:path o:extrusionok="f" gradientshapeok="t" o:connecttype="rect"/>
           <o:lock v:ext="edit" aspectratio="t"/>
         </v:shapetype>
-        <v:shape id="WordPictureWatermark1916767858" o:spid="_x0000_s2050" type="#_x0000_t75" alt="/Volumes/My Passport Ultra/BRÄNDITYÖ_JEMMA/Logot kaikki/Merkki/RGB_violetti/TREpLA01_merkki____V8___RGB.eps" style="position:absolute;left:0;text-align:left;margin-left:0;margin-top:0;width:0;height:0;z-index:-251658238;mso-wrap-edited:f;mso-width-percent:0;mso-height-percent:0;mso-position-horizontal:center;mso-position-horizontal-relative:margin;mso-position-vertical:center;mso-position-vertical-relative:margin;mso-width-percent:0;mso-height-percent:0" o:allowincell="f">
+        <v:shape id="WordPictureWatermark1916767858" o:spid="_x0000_s1026" type="#_x0000_t75" alt="/Volumes/My Passport Ultra/BRÄNDITYÖ_JEMMA/Logot kaikki/Merkki/RGB_violetti/TREpLA01_merkki____V8___RGB.eps" style="position:absolute;left:0;text-align:left;margin-left:0;margin-top:0;width:0;height:0;z-index:-251658238;mso-wrap-edited:f;mso-width-percent:0;mso-height-percent:0;mso-position-horizontal:center;mso-position-horizontal-relative:margin;mso-position-vertical:center;mso-position-vertical-relative:margin;mso-width-percent:0;mso-height-percent:0" o:allowincell="f">
           <v:imagedata gain="19661f" blacklevel="22938f"/>
           <w10:wrap anchorx="margin" anchory="margin"/>
         </v:shape>
@@ -7196,7 +7348,7 @@
 </file>
 
 <file path=word/header6.xml><?xml version="1.0" encoding="utf-8"?>
-<w:hdr xmlns:wpc="http://schemas.microsoft.com/office/word/2010/wordprocessingCanvas" xmlns:cx="http://schemas.microsoft.com/office/drawing/2014/chartex" xmlns:cx1="http://schemas.microsoft.com/office/drawing/2015/9/8/chartex" xmlns:cx2="http://schemas.microsoft.com/office/drawing/2015/10/21/chartex" xmlns:cx3="http://schemas.microsoft.com/office/drawing/2016/5/9/chartex" xmlns:cx4="http://schemas.microsoft.com/office/drawing/2016/5/10/chartex" xmlns:cx5="http://schemas.microsoft.com/office/drawing/2016/5/11/chartex" xmlns:cx6="http://schemas.microsoft.com/office/drawing/2016/5/12/chartex" xmlns:cx7="http://schemas.microsoft.com/office/drawing/2016/5/13/chartex" xmlns:cx8="http://schemas.microsoft.com/office/drawing/2016/5/14/chartex" xmlns:mc="http://schemas.openxmlformats.org/markup-compatibility/2006" xmlns:aink="http://schemas.microsoft.com/office/drawing/2016/ink" xmlns:am3d="http://schemas.microsoft.com/office/drawing/2017/model3d" xmlns:o="urn:schemas-microsoft-com:office:office" xmlns:oel="http://schemas.microsoft.com/office/2019/extlst" xmlns:r="http://schemas.openxmlformats.org/officeDocument/2006/relationships" xmlns:m="http://schemas.openxmlformats.org/officeDocument/2006/math" xmlns:v="urn:schemas-microsoft-com:vml" xmlns:wp14="http://schemas.microsoft.com/office/word/2010/wordprocessingDrawing" xmlns:wp="http://schemas.openxmlformats.org/drawingml/2006/wordprocessingDrawing" xmlns:w10="urn:schemas-microsoft-com:office:word" xmlns:w="http://schemas.openxmlformats.org/wordprocessingml/2006/main" xmlns:w14="http://schemas.microsoft.com/office/word/2010/wordml" xmlns:w15="http://schemas.microsoft.com/office/word/2012/wordml" xmlns:w16cex="http://schemas.microsoft.com/office/word/2018/wordml/cex" xmlns:w16cid="http://schemas.microsoft.com/office/word/2016/wordml/cid" xmlns:w16="http://schemas.microsoft.com/office/word/2018/wordml" xmlns:w16sdtdh="http://schemas.microsoft.com/office/word/2020/wordml/sdtdatahash" xmlns:w16se="http://schemas.microsoft.com/office/word/2015/wordml/symex" xmlns:wpg="http://schemas.microsoft.com/office/word/2010/wordprocessingGroup" xmlns:wpi="http://schemas.microsoft.com/office/word/2010/wordprocessingInk" xmlns:wne="http://schemas.microsoft.com/office/word/2006/wordml" xmlns:wps="http://schemas.microsoft.com/office/word/2010/wordprocessingShape" mc:Ignorable="w14 w15 w16se w16cid w16 w16cex w16sdtdh wp14">
+<w:hdr xmlns:wpc="http://schemas.microsoft.com/office/word/2010/wordprocessingCanvas" xmlns:cx="http://schemas.microsoft.com/office/drawing/2014/chartex" xmlns:cx1="http://schemas.microsoft.com/office/drawing/2015/9/8/chartex" xmlns:cx2="http://schemas.microsoft.com/office/drawing/2015/10/21/chartex" xmlns:cx3="http://schemas.microsoft.com/office/drawing/2016/5/9/chartex" xmlns:cx4="http://schemas.microsoft.com/office/drawing/2016/5/10/chartex" xmlns:cx5="http://schemas.microsoft.com/office/drawing/2016/5/11/chartex" xmlns:cx6="http://schemas.microsoft.com/office/drawing/2016/5/12/chartex" xmlns:cx7="http://schemas.microsoft.com/office/drawing/2016/5/13/chartex" xmlns:cx8="http://schemas.microsoft.com/office/drawing/2016/5/14/chartex" xmlns:mc="http://schemas.openxmlformats.org/markup-compatibility/2006" xmlns:aink="http://schemas.microsoft.com/office/drawing/2016/ink" xmlns:am3d="http://schemas.microsoft.com/office/drawing/2017/model3d" xmlns:o="urn:schemas-microsoft-com:office:office" xmlns:oel="http://schemas.microsoft.com/office/2019/extlst" xmlns:r="http://schemas.openxmlformats.org/officeDocument/2006/relationships" xmlns:m="http://schemas.openxmlformats.org/officeDocument/2006/math" xmlns:v="urn:schemas-microsoft-com:vml" xmlns:wp14="http://schemas.microsoft.com/office/word/2010/wordprocessingDrawing" xmlns:wp="http://schemas.openxmlformats.org/drawingml/2006/wordprocessingDrawing" xmlns:w10="urn:schemas-microsoft-com:office:word" xmlns:w="http://schemas.openxmlformats.org/wordprocessingml/2006/main" xmlns:w14="http://schemas.microsoft.com/office/word/2010/wordml" xmlns:w15="http://schemas.microsoft.com/office/word/2012/wordml" xmlns:w16cex="http://schemas.microsoft.com/office/word/2018/wordml/cex" xmlns:w16cid="http://schemas.microsoft.com/office/word/2016/wordml/cid" xmlns:w16="http://schemas.microsoft.com/office/word/2018/wordml" xmlns:w16du="http://schemas.microsoft.com/office/word/2023/wordml/word16du" xmlns:w16sdtdh="http://schemas.microsoft.com/office/word/2020/wordml/sdtdatahash" xmlns:w16sdtfl="http://schemas.microsoft.com/office/word/2024/wordml/sdtformatlock" xmlns:w16se="http://schemas.microsoft.com/office/word/2015/wordml/symex" xmlns:wpg="http://schemas.microsoft.com/office/word/2010/wordprocessingGroup" xmlns:wpi="http://schemas.microsoft.com/office/word/2010/wordprocessingInk" xmlns:wne="http://schemas.microsoft.com/office/word/2006/wordml" xmlns:wps="http://schemas.microsoft.com/office/word/2010/wordprocessingShape" mc:Ignorable="w14 w15 w16se w16cid w16 w16cex w16sdtdh w16sdtfl w16du wp14">
   <w:p>
     <w:pPr>
       <w:pStyle w:val="Header"/>
@@ -7225,7 +7377,7 @@
           <v:path o:extrusionok="f" gradientshapeok="t" o:connecttype="rect"/>
           <o:lock v:ext="edit" aspectratio="t"/>
         </v:shapetype>
-        <v:shape id="WordPictureWatermark1916767856" o:spid="_x0000_s2049" type="#_x0000_t75" alt="/Volumes/My Passport Ultra/BRÄNDITYÖ_JEMMA/Logot kaikki/Merkki/RGB_violetti/TREpLA01_merkki____V8___RGB.eps" style="position:absolute;left:0;text-align:left;margin-left:0;margin-top:0;width:0;height:0;z-index:-251658240;mso-wrap-edited:f;mso-width-percent:0;mso-height-percent:0;mso-position-horizontal:center;mso-position-horizontal-relative:margin;mso-position-vertical:center;mso-position-vertical-relative:margin;mso-width-percent:0;mso-height-percent:0" o:allowincell="f">
+        <v:shape id="WordPictureWatermark1916767856" o:spid="_x0000_s1025" type="#_x0000_t75" alt="/Volumes/My Passport Ultra/BRÄNDITYÖ_JEMMA/Logot kaikki/Merkki/RGB_violetti/TREpLA01_merkki____V8___RGB.eps" style="position:absolute;left:0;text-align:left;margin-left:0;margin-top:0;width:0;height:0;z-index:-251658240;mso-wrap-edited:f;mso-width-percent:0;mso-height-percent:0;mso-position-horizontal:center;mso-position-horizontal-relative:margin;mso-position-vertical:center;mso-position-vertical-relative:margin;mso-width-percent:0;mso-height-percent:0" o:allowincell="f">
           <v:imagedata gain="19661f" blacklevel="22938f"/>
           <w10:wrap anchorx="margin" anchory="margin"/>
         </v:shape>
@@ -7236,7 +7388,7 @@
 </file>
 
 <file path=word/numbering.xml><?xml version="1.0" encoding="utf-8"?>
-<w:numbering xmlns:wpc="http://schemas.microsoft.com/office/word/2010/wordprocessingCanvas" xmlns:cx="http://schemas.microsoft.com/office/drawing/2014/chartex" xmlns:cx1="http://schemas.microsoft.com/office/drawing/2015/9/8/chartex" xmlns:cx2="http://schemas.microsoft.com/office/drawing/2015/10/21/chartex" xmlns:cx3="http://schemas.microsoft.com/office/drawing/2016/5/9/chartex" xmlns:cx4="http://schemas.microsoft.com/office/drawing/2016/5/10/chartex" xmlns:cx5="http://schemas.microsoft.com/office/drawing/2016/5/11/chartex" xmlns:cx6="http://schemas.microsoft.com/office/drawing/2016/5/12/chartex" xmlns:cx7="http://schemas.microsoft.com/office/drawing/2016/5/13/chartex" xmlns:cx8="http://schemas.microsoft.com/office/drawing/2016/5/14/chartex" xmlns:mc="http://schemas.openxmlformats.org/markup-compatibility/2006" xmlns:aink="http://schemas.microsoft.com/office/drawing/2016/ink" xmlns:am3d="http://schemas.microsoft.com/office/drawing/2017/model3d" xmlns:o="urn:schemas-microsoft-com:office:office" xmlns:oel="http://schemas.microsoft.com/office/2019/extlst" xmlns:r="http://schemas.openxmlformats.org/officeDocument/2006/relationships" xmlns:m="http://schemas.openxmlformats.org/officeDocument/2006/math" xmlns:v="urn:schemas-microsoft-com:vml" xmlns:wp14="http://schemas.microsoft.com/office/word/2010/wordprocessingDrawing" xmlns:wp="http://schemas.openxmlformats.org/drawingml/2006/wordprocessingDrawing" xmlns:w10="urn:schemas-microsoft-com:office:word" xmlns:w="http://schemas.openxmlformats.org/wordprocessingml/2006/main" xmlns:w14="http://schemas.microsoft.com/office/word/2010/wordml" xmlns:w15="http://schemas.microsoft.com/office/word/2012/wordml" xmlns:w16cex="http://schemas.microsoft.com/office/word/2018/wordml/cex" xmlns:w16cid="http://schemas.microsoft.com/office/word/2016/wordml/cid" xmlns:w16="http://schemas.microsoft.com/office/word/2018/wordml" xmlns:w16sdtdh="http://schemas.microsoft.com/office/word/2020/wordml/sdtdatahash" xmlns:w16se="http://schemas.microsoft.com/office/word/2015/wordml/symex" xmlns:wpg="http://schemas.microsoft.com/office/word/2010/wordprocessingGroup" xmlns:wpi="http://schemas.microsoft.com/office/word/2010/wordprocessingInk" xmlns:wne="http://schemas.microsoft.com/office/word/2006/wordml" xmlns:wps="http://schemas.microsoft.com/office/word/2010/wordprocessingShape" mc:Ignorable="w14 w15 w16se w16cid w16 w16cex w16sdtdh wp14">
+<w:numbering xmlns:wpc="http://schemas.microsoft.com/office/word/2010/wordprocessingCanvas" xmlns:cx="http://schemas.microsoft.com/office/drawing/2014/chartex" xmlns:cx1="http://schemas.microsoft.com/office/drawing/2015/9/8/chartex" xmlns:cx2="http://schemas.microsoft.com/office/drawing/2015/10/21/chartex" xmlns:cx3="http://schemas.microsoft.com/office/drawing/2016/5/9/chartex" xmlns:cx4="http://schemas.microsoft.com/office/drawing/2016/5/10/chartex" xmlns:cx5="http://schemas.microsoft.com/office/drawing/2016/5/11/chartex" xmlns:cx6="http://schemas.microsoft.com/office/drawing/2016/5/12/chartex" xmlns:cx7="http://schemas.microsoft.com/office/drawing/2016/5/13/chartex" xmlns:cx8="http://schemas.microsoft.com/office/drawing/2016/5/14/chartex" xmlns:mc="http://schemas.openxmlformats.org/markup-compatibility/2006" xmlns:aink="http://schemas.microsoft.com/office/drawing/2016/ink" xmlns:am3d="http://schemas.microsoft.com/office/drawing/2017/model3d" xmlns:o="urn:schemas-microsoft-com:office:office" xmlns:oel="http://schemas.microsoft.com/office/2019/extlst" xmlns:r="http://schemas.openxmlformats.org/officeDocument/2006/relationships" xmlns:m="http://schemas.openxmlformats.org/officeDocument/2006/math" xmlns:v="urn:schemas-microsoft-com:vml" xmlns:wp14="http://schemas.microsoft.com/office/word/2010/wordprocessingDrawing" xmlns:wp="http://schemas.openxmlformats.org/drawingml/2006/wordprocessingDrawing" xmlns:w10="urn:schemas-microsoft-com:office:word" xmlns:w="http://schemas.openxmlformats.org/wordprocessingml/2006/main" xmlns:w14="http://schemas.microsoft.com/office/word/2010/wordml" xmlns:w15="http://schemas.microsoft.com/office/word/2012/wordml" xmlns:w16cex="http://schemas.microsoft.com/office/word/2018/wordml/cex" xmlns:w16cid="http://schemas.microsoft.com/office/word/2016/wordml/cid" xmlns:w16="http://schemas.microsoft.com/office/word/2018/wordml" xmlns:w16du="http://schemas.microsoft.com/office/word/2023/wordml/word16du" xmlns:w16sdtdh="http://schemas.microsoft.com/office/word/2020/wordml/sdtdatahash" xmlns:w16sdtfl="http://schemas.microsoft.com/office/word/2024/wordml/sdtformatlock" xmlns:w16se="http://schemas.microsoft.com/office/word/2015/wordml/symex" xmlns:wpg="http://schemas.microsoft.com/office/word/2010/wordprocessingGroup" xmlns:wpi="http://schemas.microsoft.com/office/word/2010/wordprocessingInk" xmlns:wne="http://schemas.microsoft.com/office/word/2006/wordml" xmlns:wps="http://schemas.microsoft.com/office/word/2010/wordprocessingShape" mc:Ignorable="w14 w15 w16se w16cid w16 w16cex w16sdtdh w16sdtfl w16du wp14">
   <w:abstractNum w:abstractNumId="0" w15:restartNumberingAfterBreak="0">
     <w:nsid w:val="FFFFFF1D"/>
     <w:multiLevelType w:val="multilevel"/>
@@ -8472,7 +8624,7 @@
 </file>
 
 <file path=word/styles.xml><?xml version="1.0" encoding="utf-8"?>
-<w:styles xmlns:mc="http://schemas.openxmlformats.org/markup-compatibility/2006" xmlns:r="http://schemas.openxmlformats.org/officeDocument/2006/relationships" xmlns:w="http://schemas.openxmlformats.org/wordprocessingml/2006/main" xmlns:w14="http://schemas.microsoft.com/office/word/2010/wordml" xmlns:w15="http://schemas.microsoft.com/office/word/2012/wordml" xmlns:w16cex="http://schemas.microsoft.com/office/word/2018/wordml/cex" xmlns:w16cid="http://schemas.microsoft.com/office/word/2016/wordml/cid" xmlns:w16="http://schemas.microsoft.com/office/word/2018/wordml" xmlns:w16sdtdh="http://schemas.microsoft.com/office/word/2020/wordml/sdtdatahash" xmlns:w16se="http://schemas.microsoft.com/office/word/2015/wordml/symex" mc:Ignorable="w14 w15 w16se w16cid w16 w16cex w16sdtdh">
+<w:styles xmlns:mc="http://schemas.openxmlformats.org/markup-compatibility/2006" xmlns:r="http://schemas.openxmlformats.org/officeDocument/2006/relationships" xmlns:w="http://schemas.openxmlformats.org/wordprocessingml/2006/main" xmlns:w14="http://schemas.microsoft.com/office/word/2010/wordml" xmlns:w15="http://schemas.microsoft.com/office/word/2012/wordml" xmlns:w16cex="http://schemas.microsoft.com/office/word/2018/wordml/cex" xmlns:w16cid="http://schemas.microsoft.com/office/word/2016/wordml/cid" xmlns:w16="http://schemas.microsoft.com/office/word/2018/wordml" xmlns:w16du="http://schemas.microsoft.com/office/word/2023/wordml/word16du" xmlns:w16sdtdh="http://schemas.microsoft.com/office/word/2020/wordml/sdtdatahash" xmlns:w16sdtfl="http://schemas.microsoft.com/office/word/2024/wordml/sdtformatlock" xmlns:w16se="http://schemas.microsoft.com/office/word/2015/wordml/symex" mc:Ignorable="w14 w15 w16se w16cid w16 w16cex w16sdtdh w16sdtfl w16du">
   <w:docDefaults>
     <w:rPrDefault>
       <w:rPr>
@@ -8975,7 +9127,6 @@
   <w:style w:type="character" w:default="1" w:styleId="DefaultParagraphFont">
     <w:name w:val="Default Paragraph Font"/>
     <w:uiPriority w:val="1"/>
-    <w:semiHidden/>
     <w:unhideWhenUsed/>
   </w:style>
   <w:style w:type="table" w:default="1" w:styleId="TableNormal">
@@ -10356,6 +10507,18 @@
       </w:tcPr>
     </w:tblStylePr>
   </w:style>
+  <w:style w:type="character" w:styleId="UnresolvedMention">
+    <w:name w:val="Unresolved Mention"/>
+    <w:basedOn w:val="DefaultParagraphFont"/>
+    <w:uiPriority w:val="99"/>
+    <w:semiHidden/>
+    <w:unhideWhenUsed/>
+    <w:rsid w:val="00C72209"/>
+    <w:rPr>
+      <w:color w:val="605E5C"/>
+      <w:shd w:val="clear" w:color="auto" w:fill="E1DFDD"/>
+    </w:rPr>
+  </w:style>
 </w:styles>
 </file>
 
@@ -11477,25 +11640,16 @@
 </file>
 
 <file path=customXml/item1.xml><?xml version="1.0" encoding="utf-8"?>
-<b:Sources xmlns:b="http://schemas.openxmlformats.org/officeDocument/2006/bibliography" xmlns="http://schemas.openxmlformats.org/officeDocument/2006/bibliography" SelectedStyle="\APA.XSL" StyleName="APA"/>
-</file>
-
-<file path=customXml/item2.xml><?xml version="1.0" encoding="utf-8"?>
 <p:properties xmlns:p="http://schemas.microsoft.com/office/2006/metadata/properties" xmlns:xsi="http://www.w3.org/2001/XMLSchema-instance" xmlns:pc="http://schemas.microsoft.com/office/infopath/2007/PartnerControls">
   <documentManagement/>
 </p:properties>
 </file>
 
-<file path=customXml/item3.xml><?xml version="1.0" encoding="utf-8"?>
-<?mso-contentType ?>
-<FormTemplates xmlns="http://schemas.microsoft.com/sharepoint/v3/contenttype/forms">
-  <Display>DocumentLibraryForm</Display>
-  <Edit>DocumentLibraryForm</Edit>
-  <New>DocumentLibraryForm</New>
-</FormTemplates>
+<file path=customXml/item2.xml><?xml version="1.0" encoding="utf-8"?>
+<b:Sources xmlns:b="http://schemas.openxmlformats.org/officeDocument/2006/bibliography" xmlns="http://schemas.openxmlformats.org/officeDocument/2006/bibliography" SelectedStyle="\APA.XSL" StyleName="APA"/>
 </file>
 
-<file path=customXml/item4.xml><?xml version="1.0" encoding="utf-8"?>
+<file path=customXml/item3.xml><?xml version="1.0" encoding="utf-8"?>
 <ct:contentTypeSchema xmlns:ct="http://schemas.microsoft.com/office/2006/metadata/contentType" xmlns:ma="http://schemas.microsoft.com/office/2006/metadata/properties/metaAttributes" ct:_="" ma:_="" ma:contentTypeName="Asiakirja" ma:contentTypeID="0x01010068A085C6F5D70F41B78AB27D1E69800E" ma:contentTypeVersion="4" ma:contentTypeDescription="Luo uusi asiakirja." ma:contentTypeScope="" ma:versionID="fe7d11ad2fb819e5b7c55fdef204485b">
   <xsd:schema xmlns:xsd="http://www.w3.org/2001/XMLSchema" xmlns:xs="http://www.w3.org/2001/XMLSchema" xmlns:p="http://schemas.microsoft.com/office/2006/metadata/properties" xmlns:ns2="d4ab8cc1-a567-453d-8ebe-1acb71932c6b" xmlns:ns3="909be7d7-68ae-473d-8d42-0bead767fa78" targetNamespace="http://schemas.microsoft.com/office/2006/metadata/properties" ma:root="true" ma:fieldsID="bb4aa0641f7cc01efde00245844a6712" ns2:_="" ns3:_="">
     <xsd:import namespace="d4ab8cc1-a567-453d-8ebe-1acb71932c6b"/>
@@ -11660,15 +11814,16 @@
 </ct:contentTypeSchema>
 </file>
 
-<file path=customXml/itemProps1.xml><?xml version="1.0" encoding="utf-8"?>
-<ds:datastoreItem xmlns:ds="http://schemas.openxmlformats.org/officeDocument/2006/customXml" ds:itemID="{7898C412-2BC6-4A2C-BC8B-CEA41A77202F}">
-  <ds:schemaRefs>
-    <ds:schemaRef ds:uri="http://schemas.openxmlformats.org/officeDocument/2006/bibliography"/>
-  </ds:schemaRefs>
-</ds:datastoreItem>
+<file path=customXml/item4.xml><?xml version="1.0" encoding="utf-8"?>
+<?mso-contentType ?>
+<FormTemplates xmlns="http://schemas.microsoft.com/sharepoint/v3/contenttype/forms">
+  <Display>DocumentLibraryForm</Display>
+  <Edit>DocumentLibraryForm</Edit>
+  <New>DocumentLibraryForm</New>
+</FormTemplates>
 </file>
 
-<file path=customXml/itemProps2.xml><?xml version="1.0" encoding="utf-8"?>
+<file path=customXml/itemProps1.xml><?xml version="1.0" encoding="utf-8"?>
 <ds:datastoreItem xmlns:ds="http://schemas.openxmlformats.org/officeDocument/2006/customXml" ds:itemID="{3D0A732F-3C41-421E-8231-34FE2E52947D}">
   <ds:schemaRefs>
     <ds:schemaRef ds:uri="http://schemas.microsoft.com/office/2006/metadata/properties"/>
@@ -11677,15 +11832,15 @@
 </ds:datastoreItem>
 </file>
 
-<file path=customXml/itemProps3.xml><?xml version="1.0" encoding="utf-8"?>
-<ds:datastoreItem xmlns:ds="http://schemas.openxmlformats.org/officeDocument/2006/customXml" ds:itemID="{1AB4B396-64BB-46C2-9786-7E42FB0ECE0C}">
+<file path=customXml/itemProps2.xml><?xml version="1.0" encoding="utf-8"?>
+<ds:datastoreItem xmlns:ds="http://schemas.openxmlformats.org/officeDocument/2006/customXml" ds:itemID="{7898C412-2BC6-4A2C-BC8B-CEA41A77202F}">
   <ds:schemaRefs>
-    <ds:schemaRef ds:uri="http://schemas.microsoft.com/sharepoint/v3/contenttype/forms"/>
+    <ds:schemaRef ds:uri="http://schemas.openxmlformats.org/officeDocument/2006/bibliography"/>
   </ds:schemaRefs>
 </ds:datastoreItem>
 </file>
 
-<file path=customXml/itemProps4.xml><?xml version="1.0" encoding="utf-8"?>
+<file path=customXml/itemProps3.xml><?xml version="1.0" encoding="utf-8"?>
 <ds:datastoreItem xmlns:ds="http://schemas.openxmlformats.org/officeDocument/2006/customXml" ds:itemID="{92ED9FC7-C1D7-4853-9086-DA58B04B1404}">
   <ds:schemaRefs>
     <ds:schemaRef ds:uri="http://schemas.microsoft.com/office/2006/metadata/contentType"/>
@@ -11702,4 +11857,12 @@
     <ds:schemaRef ds:uri="http://schemas.microsoft.com/internal/obd"/>
   </ds:schemaRefs>
 </ds:datastoreItem>
+</file>
+
+<file path=customXml/itemProps4.xml><?xml version="1.0" encoding="utf-8"?>
+<ds:datastoreItem xmlns:ds="http://schemas.openxmlformats.org/officeDocument/2006/customXml" ds:itemID="{1AB4B396-64BB-46C2-9786-7E42FB0ECE0C}">
+  <ds:schemaRefs>
+    <ds:schemaRef ds:uri="http://schemas.microsoft.com/sharepoint/v3/contenttype/forms"/>
+  </ds:schemaRefs>
+</ds:datastoreItem>
 </file>
</xml_diff>